<commit_message>
Update SQL Developer for VS Code
</commit_message>
<xml_diff>
--- a/SCA/2.docx
+++ b/SCA/2.docx
@@ -141,7 +141,39 @@
           <w:sz w:val="40"/>
           <w:szCs w:val="40"/>
         </w:rPr>
-        <w:t>+Virtual machine image: a file that has a bootable operating system installed on it. We import it into a virtualization software to create virtual machine.</w:t>
+        <w:t xml:space="preserve">+Virtual machine image: a file that has a bootable operating system installed on it. We import it into </w:t>
+      </w:r>
+      <w:proofErr w:type="gramStart"/>
+      <w:r>
+        <w:rPr>
+          <w:sz w:val="40"/>
+          <w:szCs w:val="40"/>
+        </w:rPr>
+        <w:t>a virtualization</w:t>
+      </w:r>
+      <w:proofErr w:type="gramEnd"/>
+      <w:r>
+        <w:rPr>
+          <w:sz w:val="40"/>
+          <w:szCs w:val="40"/>
+        </w:rPr>
+        <w:t xml:space="preserve"> software to create virtual </w:t>
+      </w:r>
+      <w:proofErr w:type="gramStart"/>
+      <w:r>
+        <w:rPr>
+          <w:sz w:val="40"/>
+          <w:szCs w:val="40"/>
+        </w:rPr>
+        <w:t>machine</w:t>
+      </w:r>
+      <w:proofErr w:type="gramEnd"/>
+      <w:r>
+        <w:rPr>
+          <w:sz w:val="40"/>
+          <w:szCs w:val="40"/>
+        </w:rPr>
+        <w:t>.</w:t>
       </w:r>
     </w:p>
     <w:p>
@@ -270,7 +302,39 @@
           <w:sz w:val="40"/>
           <w:szCs w:val="40"/>
         </w:rPr>
-        <w:t>+Work on internet, you can easily start coding using latest version of Oracle database.</w:t>
+        <w:t xml:space="preserve">+Work on </w:t>
+      </w:r>
+      <w:proofErr w:type="gramStart"/>
+      <w:r>
+        <w:rPr>
+          <w:sz w:val="40"/>
+          <w:szCs w:val="40"/>
+        </w:rPr>
+        <w:t>internet</w:t>
+      </w:r>
+      <w:proofErr w:type="gramEnd"/>
+      <w:r>
+        <w:rPr>
+          <w:sz w:val="40"/>
+          <w:szCs w:val="40"/>
+        </w:rPr>
+        <w:t xml:space="preserve">, you can easily start coding using </w:t>
+      </w:r>
+      <w:proofErr w:type="gramStart"/>
+      <w:r>
+        <w:rPr>
+          <w:sz w:val="40"/>
+          <w:szCs w:val="40"/>
+        </w:rPr>
+        <w:t>latest</w:t>
+      </w:r>
+      <w:proofErr w:type="gramEnd"/>
+      <w:r>
+        <w:rPr>
+          <w:sz w:val="40"/>
+          <w:szCs w:val="40"/>
+        </w:rPr>
+        <w:t xml:space="preserve"> version of Oracle database.</w:t>
       </w:r>
     </w:p>
     <w:p>
@@ -402,7 +466,23 @@
           <w:sz w:val="40"/>
           <w:szCs w:val="40"/>
         </w:rPr>
-        <w:t>20. Configure Oracle VirutalBox Virtualization Software</w:t>
+        <w:t xml:space="preserve">20. Configure Oracle </w:t>
+      </w:r>
+      <w:proofErr w:type="spellStart"/>
+      <w:r>
+        <w:rPr>
+          <w:sz w:val="40"/>
+          <w:szCs w:val="40"/>
+        </w:rPr>
+        <w:t>VirutalBox</w:t>
+      </w:r>
+      <w:proofErr w:type="spellEnd"/>
+      <w:r>
+        <w:rPr>
+          <w:sz w:val="40"/>
+          <w:szCs w:val="40"/>
+        </w:rPr>
+        <w:t xml:space="preserve"> Virtualization Software</w:t>
       </w:r>
       <w:r>
         <w:rPr>
@@ -489,6 +569,991 @@
           <w:szCs w:val="40"/>
         </w:rPr>
       </w:pPr>
+      <w:r>
+        <w:rPr>
+          <w:sz w:val="40"/>
+          <w:szCs w:val="40"/>
+        </w:rPr>
+        <w:t>-Login:</w:t>
+      </w:r>
+    </w:p>
+    <w:p>
+      <w:pPr>
+        <w:rPr>
+          <w:sz w:val="40"/>
+          <w:szCs w:val="40"/>
+        </w:rPr>
+      </w:pPr>
+      <w:r>
+        <w:rPr>
+          <w:sz w:val="40"/>
+          <w:szCs w:val="40"/>
+        </w:rPr>
+        <w:t>docker login container-registry.oracle.com</w:t>
+      </w:r>
+    </w:p>
+    <w:p>
+      <w:pPr>
+        <w:rPr>
+          <w:sz w:val="40"/>
+          <w:szCs w:val="40"/>
+        </w:rPr>
+      </w:pPr>
+      <w:r>
+        <w:rPr>
+          <w:sz w:val="40"/>
+          <w:szCs w:val="40"/>
+        </w:rPr>
+        <w:t>+</w:t>
+      </w:r>
+      <w:proofErr w:type="gramStart"/>
+      <w:r>
+        <w:rPr>
+          <w:sz w:val="40"/>
+          <w:szCs w:val="40"/>
+        </w:rPr>
+        <w:t>User name</w:t>
+      </w:r>
+      <w:proofErr w:type="gramEnd"/>
+      <w:r>
+        <w:rPr>
+          <w:sz w:val="40"/>
+          <w:szCs w:val="40"/>
+        </w:rPr>
+        <w:t>: Oracle user</w:t>
+      </w:r>
+    </w:p>
+    <w:p>
+      <w:pPr>
+        <w:rPr>
+          <w:sz w:val="40"/>
+          <w:szCs w:val="40"/>
+        </w:rPr>
+      </w:pPr>
+      <w:r>
+        <w:rPr>
+          <w:sz w:val="40"/>
+          <w:szCs w:val="40"/>
+        </w:rPr>
+        <w:t xml:space="preserve">+Auth Token: </w:t>
+      </w:r>
+      <w:r>
+        <w:rPr>
+          <w:sz w:val="40"/>
+          <w:szCs w:val="40"/>
+        </w:rPr>
+        <w:t>vdd7kYEBLHp4obzhoeMVn#</w:t>
+      </w:r>
+    </w:p>
+    <w:p>
+      <w:pPr>
+        <w:rPr>
+          <w:sz w:val="40"/>
+          <w:szCs w:val="40"/>
+        </w:rPr>
+      </w:pPr>
+      <w:r>
+        <w:rPr>
+          <w:sz w:val="40"/>
+          <w:szCs w:val="40"/>
+        </w:rPr>
+        <w:t>-Pull for latest:</w:t>
+      </w:r>
+    </w:p>
+    <w:p>
+      <w:pPr>
+        <w:rPr>
+          <w:sz w:val="40"/>
+          <w:szCs w:val="40"/>
+        </w:rPr>
+      </w:pPr>
+      <w:r>
+        <w:rPr>
+          <w:sz w:val="40"/>
+          <w:szCs w:val="40"/>
+        </w:rPr>
+        <w:t>docker pull</w:t>
+      </w:r>
+      <w:r>
+        <w:rPr>
+          <w:sz w:val="40"/>
+          <w:szCs w:val="40"/>
+        </w:rPr>
+        <w:t xml:space="preserve"> </w:t>
+      </w:r>
+      <w:r>
+        <w:rPr>
+          <w:sz w:val="40"/>
+          <w:szCs w:val="40"/>
+        </w:rPr>
+        <w:t>container-registry.oracle.com/database/</w:t>
+      </w:r>
+      <w:proofErr w:type="spellStart"/>
+      <w:proofErr w:type="gramStart"/>
+      <w:r>
+        <w:rPr>
+          <w:sz w:val="40"/>
+          <w:szCs w:val="40"/>
+        </w:rPr>
+        <w:t>enterprise:latest</w:t>
+      </w:r>
+      <w:proofErr w:type="spellEnd"/>
+      <w:proofErr w:type="gramEnd"/>
+    </w:p>
+    <w:p>
+      <w:pPr>
+        <w:rPr>
+          <w:sz w:val="40"/>
+          <w:szCs w:val="40"/>
+        </w:rPr>
+      </w:pPr>
+      <w:r>
+        <w:rPr>
+          <w:sz w:val="40"/>
+          <w:szCs w:val="40"/>
+        </w:rPr>
+        <w:t>-Run:</w:t>
+      </w:r>
+    </w:p>
+    <w:p>
+      <w:pPr>
+        <w:rPr>
+          <w:sz w:val="40"/>
+          <w:szCs w:val="40"/>
+        </w:rPr>
+      </w:pPr>
+      <w:r>
+        <w:rPr>
+          <w:sz w:val="40"/>
+          <w:szCs w:val="40"/>
+        </w:rPr>
+        <w:t>docker run -</w:t>
+      </w:r>
+      <w:proofErr w:type="gramStart"/>
+      <w:r>
+        <w:rPr>
+          <w:sz w:val="40"/>
+          <w:szCs w:val="40"/>
+        </w:rPr>
+        <w:t>d --name</w:t>
+      </w:r>
+      <w:proofErr w:type="gramEnd"/>
+      <w:r>
+        <w:rPr>
+          <w:sz w:val="40"/>
+          <w:szCs w:val="40"/>
+        </w:rPr>
+        <w:t xml:space="preserve"> &lt;oracle-</w:t>
+      </w:r>
+      <w:proofErr w:type="spellStart"/>
+      <w:r>
+        <w:rPr>
+          <w:sz w:val="40"/>
+          <w:szCs w:val="40"/>
+        </w:rPr>
+        <w:t>db</w:t>
+      </w:r>
+      <w:proofErr w:type="spellEnd"/>
+      <w:r>
+        <w:rPr>
+          <w:sz w:val="40"/>
+          <w:szCs w:val="40"/>
+        </w:rPr>
+        <w:t>&gt;</w:t>
+      </w:r>
+      <w:r>
+        <w:rPr>
+          <w:sz w:val="40"/>
+          <w:szCs w:val="40"/>
+        </w:rPr>
+        <w:t xml:space="preserve"> </w:t>
+      </w:r>
+      <w:r>
+        <w:rPr>
+          <w:sz w:val="40"/>
+          <w:szCs w:val="40"/>
+        </w:rPr>
+        <w:t>container-registry.oracle.com/database/enterprise:</w:t>
+      </w:r>
+      <w:r>
+        <w:rPr>
+          <w:sz w:val="40"/>
+          <w:szCs w:val="40"/>
+        </w:rPr>
+        <w:t>19</w:t>
+      </w:r>
+      <w:r>
+        <w:rPr>
+          <w:sz w:val="40"/>
+          <w:szCs w:val="40"/>
+        </w:rPr>
+        <w:t>.3.0.0</w:t>
+      </w:r>
+    </w:p>
+    <w:p>
+      <w:pPr>
+        <w:rPr>
+          <w:sz w:val="40"/>
+          <w:szCs w:val="40"/>
+        </w:rPr>
+      </w:pPr>
+      <w:r>
+        <w:rPr>
+          <w:sz w:val="40"/>
+          <w:szCs w:val="40"/>
+        </w:rPr>
+        <w:t xml:space="preserve">-Check log: </w:t>
+      </w:r>
+      <w:r>
+        <w:rPr>
+          <w:sz w:val="40"/>
+          <w:szCs w:val="40"/>
+        </w:rPr>
+        <w:t>docker logs &lt;oracle-</w:t>
+      </w:r>
+      <w:proofErr w:type="spellStart"/>
+      <w:r>
+        <w:rPr>
+          <w:sz w:val="40"/>
+          <w:szCs w:val="40"/>
+        </w:rPr>
+        <w:t>db</w:t>
+      </w:r>
+      <w:proofErr w:type="spellEnd"/>
+      <w:r>
+        <w:rPr>
+          <w:sz w:val="40"/>
+          <w:szCs w:val="40"/>
+        </w:rPr>
+        <w:t>&gt;</w:t>
+      </w:r>
+    </w:p>
+    <w:p>
+      <w:pPr>
+        <w:rPr>
+          <w:sz w:val="40"/>
+          <w:szCs w:val="40"/>
+        </w:rPr>
+      </w:pPr>
+      <w:r>
+        <w:rPr>
+          <w:sz w:val="40"/>
+          <w:szCs w:val="40"/>
+        </w:rPr>
+        <w:t>-Connect to Oracle Database Server Container</w:t>
+      </w:r>
+    </w:p>
+    <w:p>
+      <w:pPr>
+        <w:rPr>
+          <w:sz w:val="40"/>
+          <w:szCs w:val="40"/>
+        </w:rPr>
+      </w:pPr>
+      <w:r>
+        <w:rPr>
+          <w:sz w:val="40"/>
+          <w:szCs w:val="40"/>
+        </w:rPr>
+        <w:t>docker exec -u oracle -it oracle-</w:t>
+      </w:r>
+      <w:proofErr w:type="spellStart"/>
+      <w:r>
+        <w:rPr>
+          <w:sz w:val="40"/>
+          <w:szCs w:val="40"/>
+        </w:rPr>
+        <w:t>db</w:t>
+      </w:r>
+      <w:proofErr w:type="spellEnd"/>
+      <w:r>
+        <w:rPr>
+          <w:sz w:val="40"/>
+          <w:szCs w:val="40"/>
+        </w:rPr>
+        <w:t xml:space="preserve"> bash</w:t>
+      </w:r>
+    </w:p>
+    <w:p>
+      <w:pPr>
+        <w:rPr>
+          <w:sz w:val="40"/>
+          <w:szCs w:val="40"/>
+        </w:rPr>
+      </w:pPr>
+      <w:proofErr w:type="spellStart"/>
+      <w:r>
+        <w:rPr>
+          <w:sz w:val="40"/>
+          <w:szCs w:val="40"/>
+        </w:rPr>
+        <w:lastRenderedPageBreak/>
+        <w:t>sqlplus</w:t>
+      </w:r>
+      <w:proofErr w:type="spellEnd"/>
+      <w:r>
+        <w:rPr>
+          <w:sz w:val="40"/>
+          <w:szCs w:val="40"/>
+        </w:rPr>
+        <w:t xml:space="preserve"> / as </w:t>
+      </w:r>
+      <w:proofErr w:type="spellStart"/>
+      <w:r>
+        <w:rPr>
+          <w:sz w:val="40"/>
+          <w:szCs w:val="40"/>
+        </w:rPr>
+        <w:t>sysdba</w:t>
+      </w:r>
+      <w:proofErr w:type="spellEnd"/>
+    </w:p>
+    <w:p>
+      <w:pPr>
+        <w:rPr>
+          <w:sz w:val="40"/>
+          <w:szCs w:val="40"/>
+        </w:rPr>
+      </w:pPr>
+      <w:r>
+        <w:rPr>
+          <w:sz w:val="40"/>
+          <w:szCs w:val="40"/>
+        </w:rPr>
+        <w:t>docker exec -it &lt;oracle-</w:t>
+      </w:r>
+      <w:proofErr w:type="spellStart"/>
+      <w:r>
+        <w:rPr>
+          <w:sz w:val="40"/>
+          <w:szCs w:val="40"/>
+        </w:rPr>
+        <w:t>db</w:t>
+      </w:r>
+      <w:proofErr w:type="spellEnd"/>
+      <w:r>
+        <w:rPr>
+          <w:sz w:val="40"/>
+          <w:szCs w:val="40"/>
+        </w:rPr>
+        <w:t xml:space="preserve">&gt; </w:t>
+      </w:r>
+      <w:proofErr w:type="spellStart"/>
+      <w:r>
+        <w:rPr>
+          <w:sz w:val="40"/>
+          <w:szCs w:val="40"/>
+        </w:rPr>
+        <w:t>sqlplus</w:t>
+      </w:r>
+      <w:proofErr w:type="spellEnd"/>
+      <w:r>
+        <w:rPr>
+          <w:sz w:val="40"/>
+          <w:szCs w:val="40"/>
+        </w:rPr>
+        <w:t xml:space="preserve"> / as </w:t>
+      </w:r>
+      <w:proofErr w:type="spellStart"/>
+      <w:r>
+        <w:rPr>
+          <w:sz w:val="40"/>
+          <w:szCs w:val="40"/>
+        </w:rPr>
+        <w:t>sysdba</w:t>
+      </w:r>
+      <w:proofErr w:type="spellEnd"/>
+    </w:p>
+    <w:p>
+      <w:pPr>
+        <w:rPr>
+          <w:sz w:val="40"/>
+          <w:szCs w:val="40"/>
+        </w:rPr>
+      </w:pPr>
+      <w:r>
+        <w:rPr>
+          <w:sz w:val="40"/>
+          <w:szCs w:val="40"/>
+        </w:rPr>
+        <w:t>$ docker exec -it &lt;oracle-</w:t>
+      </w:r>
+      <w:proofErr w:type="spellStart"/>
+      <w:r>
+        <w:rPr>
+          <w:sz w:val="40"/>
+          <w:szCs w:val="40"/>
+        </w:rPr>
+        <w:t>db</w:t>
+      </w:r>
+      <w:proofErr w:type="spellEnd"/>
+      <w:r>
+        <w:rPr>
+          <w:sz w:val="40"/>
+          <w:szCs w:val="40"/>
+        </w:rPr>
+        <w:t xml:space="preserve">&gt; </w:t>
+      </w:r>
+      <w:proofErr w:type="spellStart"/>
+      <w:r>
+        <w:rPr>
+          <w:sz w:val="40"/>
+          <w:szCs w:val="40"/>
+        </w:rPr>
+        <w:t>sqlplus</w:t>
+      </w:r>
+      <w:proofErr w:type="spellEnd"/>
+      <w:r>
+        <w:rPr>
+          <w:sz w:val="40"/>
+          <w:szCs w:val="40"/>
+        </w:rPr>
+        <w:t xml:space="preserve"> sys/&lt;</w:t>
+      </w:r>
+      <w:proofErr w:type="spellStart"/>
+      <w:r>
+        <w:rPr>
+          <w:sz w:val="40"/>
+          <w:szCs w:val="40"/>
+        </w:rPr>
+        <w:t>your_password</w:t>
+      </w:r>
+      <w:proofErr w:type="spellEnd"/>
+      <w:r>
+        <w:rPr>
+          <w:sz w:val="40"/>
+          <w:szCs w:val="40"/>
+        </w:rPr>
+        <w:t xml:space="preserve">&gt;@&lt;your_SID&gt; as </w:t>
+      </w:r>
+      <w:proofErr w:type="spellStart"/>
+      <w:r>
+        <w:rPr>
+          <w:sz w:val="40"/>
+          <w:szCs w:val="40"/>
+        </w:rPr>
+        <w:t>sysdba</w:t>
+      </w:r>
+      <w:proofErr w:type="spellEnd"/>
+    </w:p>
+    <w:p>
+      <w:pPr>
+        <w:rPr>
+          <w:sz w:val="40"/>
+          <w:szCs w:val="40"/>
+        </w:rPr>
+      </w:pPr>
+      <w:r>
+        <w:rPr>
+          <w:sz w:val="40"/>
+          <w:szCs w:val="40"/>
+        </w:rPr>
+        <w:t>$ docker exec -it &lt;oracle-</w:t>
+      </w:r>
+      <w:proofErr w:type="spellStart"/>
+      <w:r>
+        <w:rPr>
+          <w:sz w:val="40"/>
+          <w:szCs w:val="40"/>
+        </w:rPr>
+        <w:t>db</w:t>
+      </w:r>
+      <w:proofErr w:type="spellEnd"/>
+      <w:r>
+        <w:rPr>
+          <w:sz w:val="40"/>
+          <w:szCs w:val="40"/>
+        </w:rPr>
+        <w:t xml:space="preserve">&gt; </w:t>
+      </w:r>
+      <w:proofErr w:type="spellStart"/>
+      <w:r>
+        <w:rPr>
+          <w:sz w:val="40"/>
+          <w:szCs w:val="40"/>
+        </w:rPr>
+        <w:t>sqlplus</w:t>
+      </w:r>
+      <w:proofErr w:type="spellEnd"/>
+      <w:r>
+        <w:rPr>
+          <w:sz w:val="40"/>
+          <w:szCs w:val="40"/>
+        </w:rPr>
+        <w:t xml:space="preserve"> system/&lt;</w:t>
+      </w:r>
+      <w:proofErr w:type="spellStart"/>
+      <w:r>
+        <w:rPr>
+          <w:sz w:val="40"/>
+          <w:szCs w:val="40"/>
+        </w:rPr>
+        <w:t>your_password</w:t>
+      </w:r>
+      <w:proofErr w:type="spellEnd"/>
+      <w:r>
+        <w:rPr>
+          <w:sz w:val="40"/>
+          <w:szCs w:val="40"/>
+        </w:rPr>
+        <w:t>&gt;@&lt;your_SID&gt;</w:t>
+      </w:r>
+    </w:p>
+    <w:p>
+      <w:pPr>
+        <w:rPr>
+          <w:sz w:val="40"/>
+          <w:szCs w:val="40"/>
+        </w:rPr>
+      </w:pPr>
+      <w:r>
+        <w:rPr>
+          <w:sz w:val="40"/>
+          <w:szCs w:val="40"/>
+        </w:rPr>
+        <w:t>$ docker exec -it &lt;oracle-</w:t>
+      </w:r>
+      <w:proofErr w:type="spellStart"/>
+      <w:r>
+        <w:rPr>
+          <w:sz w:val="40"/>
+          <w:szCs w:val="40"/>
+        </w:rPr>
+        <w:t>db</w:t>
+      </w:r>
+      <w:proofErr w:type="spellEnd"/>
+      <w:r>
+        <w:rPr>
+          <w:sz w:val="40"/>
+          <w:szCs w:val="40"/>
+        </w:rPr>
+        <w:t xml:space="preserve">&gt; </w:t>
+      </w:r>
+      <w:proofErr w:type="spellStart"/>
+      <w:r>
+        <w:rPr>
+          <w:sz w:val="40"/>
+          <w:szCs w:val="40"/>
+        </w:rPr>
+        <w:t>sqlplus</w:t>
+      </w:r>
+      <w:proofErr w:type="spellEnd"/>
+      <w:r>
+        <w:rPr>
+          <w:sz w:val="40"/>
+          <w:szCs w:val="40"/>
+        </w:rPr>
+        <w:t xml:space="preserve"> </w:t>
+      </w:r>
+      <w:proofErr w:type="spellStart"/>
+      <w:r>
+        <w:rPr>
+          <w:sz w:val="40"/>
+          <w:szCs w:val="40"/>
+        </w:rPr>
+        <w:t>pdbadmin</w:t>
+      </w:r>
+      <w:proofErr w:type="spellEnd"/>
+      <w:r>
+        <w:rPr>
+          <w:sz w:val="40"/>
+          <w:szCs w:val="40"/>
+        </w:rPr>
+        <w:t>/&lt;</w:t>
+      </w:r>
+      <w:proofErr w:type="spellStart"/>
+      <w:r>
+        <w:rPr>
+          <w:sz w:val="40"/>
+          <w:szCs w:val="40"/>
+        </w:rPr>
+        <w:t>your_password</w:t>
+      </w:r>
+      <w:proofErr w:type="spellEnd"/>
+      <w:r>
+        <w:rPr>
+          <w:sz w:val="40"/>
+          <w:szCs w:val="40"/>
+        </w:rPr>
+        <w:t>&gt;@&lt;your_PDBname&gt;</w:t>
+      </w:r>
+    </w:p>
+    <w:p>
+      <w:pPr>
+        <w:rPr>
+          <w:sz w:val="40"/>
+          <w:szCs w:val="40"/>
+        </w:rPr>
+      </w:pPr>
+      <w:r>
+        <w:rPr>
+          <w:sz w:val="40"/>
+          <w:szCs w:val="40"/>
+        </w:rPr>
+        <w:t>-Connect from outside of container</w:t>
+      </w:r>
+    </w:p>
+    <w:p>
+      <w:pPr>
+        <w:rPr>
+          <w:sz w:val="40"/>
+          <w:szCs w:val="40"/>
+        </w:rPr>
+      </w:pPr>
+      <w:r>
+        <w:rPr>
+          <w:sz w:val="40"/>
+          <w:szCs w:val="40"/>
+        </w:rPr>
+        <w:t>+Discover the mapped port:</w:t>
+      </w:r>
+    </w:p>
+    <w:p>
+      <w:pPr>
+        <w:rPr>
+          <w:sz w:val="40"/>
+          <w:szCs w:val="40"/>
+        </w:rPr>
+      </w:pPr>
+      <w:r>
+        <w:rPr>
+          <w:sz w:val="40"/>
+          <w:szCs w:val="40"/>
+        </w:rPr>
+        <w:t>$ docker port &lt;oracle-</w:t>
+      </w:r>
+      <w:proofErr w:type="spellStart"/>
+      <w:r>
+        <w:rPr>
+          <w:sz w:val="40"/>
+          <w:szCs w:val="40"/>
+        </w:rPr>
+        <w:t>db</w:t>
+      </w:r>
+      <w:proofErr w:type="spellEnd"/>
+      <w:r>
+        <w:rPr>
+          <w:sz w:val="40"/>
+          <w:szCs w:val="40"/>
+        </w:rPr>
+        <w:t>&gt;</w:t>
+      </w:r>
+    </w:p>
+    <w:p>
+      <w:pPr>
+        <w:rPr>
+          <w:sz w:val="40"/>
+          <w:szCs w:val="40"/>
+        </w:rPr>
+      </w:pPr>
+      <w:r>
+        <w:rPr>
+          <w:sz w:val="40"/>
+          <w:szCs w:val="40"/>
+        </w:rPr>
+        <w:t>+Connect using SQL*Plus</w:t>
+      </w:r>
+    </w:p>
+    <w:p>
+      <w:pPr>
+        <w:rPr>
+          <w:sz w:val="40"/>
+          <w:szCs w:val="40"/>
+        </w:rPr>
+      </w:pPr>
+      <w:r>
+        <w:rPr>
+          <w:sz w:val="40"/>
+          <w:szCs w:val="40"/>
+        </w:rPr>
+        <w:t xml:space="preserve">$ </w:t>
+      </w:r>
+      <w:proofErr w:type="spellStart"/>
+      <w:r>
+        <w:rPr>
+          <w:sz w:val="40"/>
+          <w:szCs w:val="40"/>
+        </w:rPr>
+        <w:t>sqlplus</w:t>
+      </w:r>
+      <w:proofErr w:type="spellEnd"/>
+      <w:r>
+        <w:rPr>
+          <w:sz w:val="40"/>
+          <w:szCs w:val="40"/>
+        </w:rPr>
+        <w:t xml:space="preserve"> sys/&lt;</w:t>
+      </w:r>
+      <w:proofErr w:type="spellStart"/>
+      <w:r>
+        <w:rPr>
+          <w:sz w:val="40"/>
+          <w:szCs w:val="40"/>
+        </w:rPr>
+        <w:t>your_password</w:t>
+      </w:r>
+      <w:proofErr w:type="spellEnd"/>
+      <w:proofErr w:type="gramStart"/>
+      <w:r>
+        <w:rPr>
+          <w:sz w:val="40"/>
+          <w:szCs w:val="40"/>
+        </w:rPr>
+        <w:t>&gt;@/</w:t>
+      </w:r>
+      <w:proofErr w:type="gramEnd"/>
+      <w:r>
+        <w:rPr>
+          <w:sz w:val="40"/>
+          <w:szCs w:val="40"/>
+        </w:rPr>
+        <w:t xml:space="preserve">/localhost:&lt;exposed_port&gt;/&lt;your_SID&gt; as </w:t>
+      </w:r>
+      <w:proofErr w:type="spellStart"/>
+      <w:r>
+        <w:rPr>
+          <w:sz w:val="40"/>
+          <w:szCs w:val="40"/>
+        </w:rPr>
+        <w:t>sysdba</w:t>
+      </w:r>
+      <w:proofErr w:type="spellEnd"/>
+    </w:p>
+    <w:p>
+      <w:pPr>
+        <w:rPr>
+          <w:sz w:val="40"/>
+          <w:szCs w:val="40"/>
+        </w:rPr>
+      </w:pPr>
+      <w:r>
+        <w:rPr>
+          <w:sz w:val="40"/>
+          <w:szCs w:val="40"/>
+        </w:rPr>
+        <w:t xml:space="preserve">$ </w:t>
+      </w:r>
+      <w:proofErr w:type="spellStart"/>
+      <w:r>
+        <w:rPr>
+          <w:sz w:val="40"/>
+          <w:szCs w:val="40"/>
+        </w:rPr>
+        <w:t>sqlplus</w:t>
+      </w:r>
+      <w:proofErr w:type="spellEnd"/>
+      <w:r>
+        <w:rPr>
+          <w:sz w:val="40"/>
+          <w:szCs w:val="40"/>
+        </w:rPr>
+        <w:t xml:space="preserve"> </w:t>
+      </w:r>
+      <w:r>
+        <w:rPr>
+          <w:sz w:val="40"/>
+          <w:szCs w:val="40"/>
+        </w:rPr>
+        <w:t>system/&lt;</w:t>
+      </w:r>
+      <w:proofErr w:type="spellStart"/>
+      <w:r>
+        <w:rPr>
+          <w:sz w:val="40"/>
+          <w:szCs w:val="40"/>
+        </w:rPr>
+        <w:t>your_password</w:t>
+      </w:r>
+      <w:proofErr w:type="spellEnd"/>
+      <w:proofErr w:type="gramStart"/>
+      <w:r>
+        <w:rPr>
+          <w:sz w:val="40"/>
+          <w:szCs w:val="40"/>
+        </w:rPr>
+        <w:t>&gt;@/</w:t>
+      </w:r>
+      <w:proofErr w:type="gramEnd"/>
+      <w:r>
+        <w:rPr>
+          <w:sz w:val="40"/>
+          <w:szCs w:val="40"/>
+        </w:rPr>
+        <w:t>/localhost:&lt;exposed_port&gt;/&lt;your_SID&gt;</w:t>
+      </w:r>
+    </w:p>
+    <w:p>
+      <w:pPr>
+        <w:rPr>
+          <w:sz w:val="40"/>
+          <w:szCs w:val="40"/>
+        </w:rPr>
+      </w:pPr>
+      <w:r>
+        <w:rPr>
+          <w:sz w:val="40"/>
+          <w:szCs w:val="40"/>
+        </w:rPr>
+        <w:lastRenderedPageBreak/>
+        <w:t xml:space="preserve">$ </w:t>
+      </w:r>
+      <w:proofErr w:type="spellStart"/>
+      <w:r>
+        <w:rPr>
+          <w:sz w:val="40"/>
+          <w:szCs w:val="40"/>
+        </w:rPr>
+        <w:t>sqlplus</w:t>
+      </w:r>
+      <w:proofErr w:type="spellEnd"/>
+      <w:r>
+        <w:rPr>
+          <w:sz w:val="40"/>
+          <w:szCs w:val="40"/>
+        </w:rPr>
+        <w:t xml:space="preserve"> pdbadmin/&lt;your_password</w:t>
+      </w:r>
+      <w:proofErr w:type="gramStart"/>
+      <w:r>
+        <w:rPr>
+          <w:sz w:val="40"/>
+          <w:szCs w:val="40"/>
+        </w:rPr>
+        <w:t>&gt;@/</w:t>
+      </w:r>
+      <w:proofErr w:type="gramEnd"/>
+      <w:r>
+        <w:rPr>
+          <w:sz w:val="40"/>
+          <w:szCs w:val="40"/>
+        </w:rPr>
+        <w:t>/localhost:&lt;exposed_port&gt;/&lt;your_PDBname&gt;</w:t>
+      </w:r>
+    </w:p>
+    <w:p>
+      <w:pPr>
+        <w:rPr>
+          <w:sz w:val="40"/>
+          <w:szCs w:val="40"/>
+        </w:rPr>
+      </w:pPr>
+      <w:r>
+        <w:rPr>
+          <w:sz w:val="40"/>
+          <w:szCs w:val="40"/>
+        </w:rPr>
+        <w:t>-Create User:</w:t>
+      </w:r>
+    </w:p>
+    <w:p>
+      <w:pPr>
+        <w:rPr>
+          <w:sz w:val="40"/>
+          <w:szCs w:val="40"/>
+        </w:rPr>
+      </w:pPr>
+      <w:r>
+        <w:rPr>
+          <w:sz w:val="40"/>
+          <w:szCs w:val="40"/>
+        </w:rPr>
+        <w:t xml:space="preserve">SHOW </w:t>
+      </w:r>
+      <w:proofErr w:type="gramStart"/>
+      <w:r>
+        <w:rPr>
+          <w:sz w:val="40"/>
+          <w:szCs w:val="40"/>
+        </w:rPr>
+        <w:t>PDBS;</w:t>
+      </w:r>
+      <w:proofErr w:type="gramEnd"/>
+    </w:p>
+    <w:p>
+      <w:pPr>
+        <w:rPr>
+          <w:sz w:val="40"/>
+          <w:szCs w:val="40"/>
+        </w:rPr>
+      </w:pPr>
+      <w:r>
+        <w:rPr>
+          <w:sz w:val="40"/>
+          <w:szCs w:val="40"/>
+        </w:rPr>
+        <w:t xml:space="preserve">ALTER SESSION SET CONTAINER = </w:t>
+      </w:r>
+      <w:proofErr w:type="gramStart"/>
+      <w:r>
+        <w:rPr>
+          <w:sz w:val="40"/>
+          <w:szCs w:val="40"/>
+        </w:rPr>
+        <w:t>ORCLPDB1;</w:t>
+      </w:r>
+      <w:proofErr w:type="gramEnd"/>
+    </w:p>
+    <w:p>
+      <w:pPr>
+        <w:rPr>
+          <w:sz w:val="40"/>
+          <w:szCs w:val="40"/>
+        </w:rPr>
+      </w:pPr>
+      <w:r>
+        <w:rPr>
+          <w:sz w:val="40"/>
+          <w:szCs w:val="40"/>
+        </w:rPr>
+        <w:t xml:space="preserve">CREATE USER dev IDENTIFIED BY </w:t>
+      </w:r>
+      <w:proofErr w:type="gramStart"/>
+      <w:r>
+        <w:rPr>
+          <w:sz w:val="40"/>
+          <w:szCs w:val="40"/>
+        </w:rPr>
+        <w:t>Dev1234;</w:t>
+      </w:r>
+      <w:proofErr w:type="gramEnd"/>
+    </w:p>
+    <w:p>
+      <w:pPr>
+        <w:rPr>
+          <w:sz w:val="40"/>
+          <w:szCs w:val="40"/>
+        </w:rPr>
+      </w:pPr>
+      <w:r>
+        <w:rPr>
+          <w:sz w:val="40"/>
+          <w:szCs w:val="40"/>
+        </w:rPr>
+        <w:t>GRANT CONNECT, RESOURCE</w:t>
+      </w:r>
+      <w:r>
+        <w:rPr>
+          <w:sz w:val="40"/>
+          <w:szCs w:val="40"/>
+        </w:rPr>
+        <w:t>, DBA</w:t>
+      </w:r>
+      <w:r>
+        <w:rPr>
+          <w:sz w:val="40"/>
+          <w:szCs w:val="40"/>
+        </w:rPr>
+        <w:t xml:space="preserve"> TO </w:t>
+      </w:r>
+      <w:proofErr w:type="gramStart"/>
+      <w:r>
+        <w:rPr>
+          <w:sz w:val="40"/>
+          <w:szCs w:val="40"/>
+        </w:rPr>
+        <w:t>dev;</w:t>
+      </w:r>
+      <w:proofErr w:type="gramEnd"/>
     </w:p>
     <w:p>
       <w:pPr>
@@ -512,6 +1577,77 @@
           <w:szCs w:val="40"/>
         </w:rPr>
       </w:pPr>
+      <w:r>
+        <w:rPr>
+          <w:sz w:val="40"/>
+          <w:szCs w:val="40"/>
+        </w:rPr>
+        <w:t>-</w:t>
+      </w:r>
+      <w:proofErr w:type="gramStart"/>
+      <w:r>
+        <w:rPr>
+          <w:sz w:val="40"/>
+          <w:szCs w:val="40"/>
+        </w:rPr>
+        <w:t>Scrips</w:t>
+      </w:r>
+      <w:proofErr w:type="gramEnd"/>
+      <w:r>
+        <w:rPr>
+          <w:sz w:val="40"/>
+          <w:szCs w:val="40"/>
+        </w:rPr>
+        <w:t xml:space="preserve"> to unlock HR Schema</w:t>
+      </w:r>
+    </w:p>
+    <w:p>
+      <w:pPr>
+        <w:rPr>
+          <w:sz w:val="40"/>
+          <w:szCs w:val="40"/>
+        </w:rPr>
+      </w:pPr>
+      <w:r>
+        <w:rPr>
+          <w:noProof/>
+        </w:rPr>
+        <w:drawing>
+          <wp:inline distT="0" distB="0" distL="0" distR="0" wp14:anchorId="47601465" wp14:editId="0C680CCE">
+            <wp:extent cx="3416476" cy="927148"/>
+            <wp:effectExtent l="0" t="0" r="0" b="6350"/>
+            <wp:docPr id="1292024803" name="Picture 1" descr="A close-up of a computer code&#10;&#10;AI-generated content may be incorrect."/>
+            <wp:cNvGraphicFramePr>
+              <a:graphicFrameLocks xmlns:a="http://schemas.openxmlformats.org/drawingml/2006/main" noChangeAspect="1"/>
+            </wp:cNvGraphicFramePr>
+            <a:graphic xmlns:a="http://schemas.openxmlformats.org/drawingml/2006/main">
+              <a:graphicData uri="http://schemas.openxmlformats.org/drawingml/2006/picture">
+                <pic:pic xmlns:pic="http://schemas.openxmlformats.org/drawingml/2006/picture">
+                  <pic:nvPicPr>
+                    <pic:cNvPr id="1292024803" name="Picture 1" descr="A close-up of a computer code&#10;&#10;AI-generated content may be incorrect."/>
+                    <pic:cNvPicPr/>
+                  </pic:nvPicPr>
+                  <pic:blipFill>
+                    <a:blip r:embed="rId5"/>
+                    <a:stretch>
+                      <a:fillRect/>
+                    </a:stretch>
+                  </pic:blipFill>
+                  <pic:spPr>
+                    <a:xfrm>
+                      <a:off x="0" y="0"/>
+                      <a:ext cx="3416476" cy="927148"/>
+                    </a:xfrm>
+                    <a:prstGeom prst="rect">
+                      <a:avLst/>
+                    </a:prstGeom>
+                  </pic:spPr>
+                </pic:pic>
+              </a:graphicData>
+            </a:graphic>
+          </wp:inline>
+        </w:drawing>
+      </w:r>
     </w:p>
     <w:p>
       <w:pPr>
@@ -535,6 +1671,232 @@
           <w:szCs w:val="40"/>
         </w:rPr>
       </w:pPr>
+      <w:r>
+        <w:rPr>
+          <w:sz w:val="40"/>
+          <w:szCs w:val="40"/>
+        </w:rPr>
+        <w:t>-2 users:</w:t>
+      </w:r>
+    </w:p>
+    <w:p>
+      <w:pPr>
+        <w:rPr>
+          <w:sz w:val="40"/>
+          <w:szCs w:val="40"/>
+        </w:rPr>
+      </w:pPr>
+      <w:r>
+        <w:rPr>
+          <w:sz w:val="40"/>
+          <w:szCs w:val="40"/>
+        </w:rPr>
+        <w:t>+system user: a normal user having a DBA privilege</w:t>
+      </w:r>
+    </w:p>
+    <w:p>
+      <w:pPr>
+        <w:rPr>
+          <w:sz w:val="40"/>
+          <w:szCs w:val="40"/>
+        </w:rPr>
+      </w:pPr>
+      <w:r>
+        <w:rPr>
+          <w:sz w:val="40"/>
+          <w:szCs w:val="40"/>
+        </w:rPr>
+        <w:t>+sys user: the most powerful, the highest privileged user, store data and statistics about database system</w:t>
+      </w:r>
+    </w:p>
+    <w:p>
+      <w:pPr>
+        <w:rPr>
+          <w:sz w:val="40"/>
+          <w:szCs w:val="40"/>
+        </w:rPr>
+      </w:pPr>
+      <w:r>
+        <w:rPr>
+          <w:sz w:val="40"/>
+          <w:szCs w:val="40"/>
+        </w:rPr>
+        <w:t xml:space="preserve">ALTER SESSION SET CONTAINER = </w:t>
+      </w:r>
+      <w:r>
+        <w:rPr>
+          <w:sz w:val="40"/>
+          <w:szCs w:val="40"/>
+        </w:rPr>
+        <w:t>CDB$</w:t>
+      </w:r>
+      <w:proofErr w:type="gramStart"/>
+      <w:r>
+        <w:rPr>
+          <w:sz w:val="40"/>
+          <w:szCs w:val="40"/>
+        </w:rPr>
+        <w:t>ROOT</w:t>
+      </w:r>
+      <w:r>
+        <w:rPr>
+          <w:sz w:val="40"/>
+          <w:szCs w:val="40"/>
+        </w:rPr>
+        <w:t>;</w:t>
+      </w:r>
+      <w:proofErr w:type="gramEnd"/>
+    </w:p>
+    <w:p>
+      <w:pPr>
+        <w:rPr>
+          <w:sz w:val="40"/>
+          <w:szCs w:val="40"/>
+        </w:rPr>
+      </w:pPr>
+      <w:r>
+        <w:rPr>
+          <w:sz w:val="40"/>
+          <w:szCs w:val="40"/>
+        </w:rPr>
+        <w:lastRenderedPageBreak/>
+        <w:t xml:space="preserve">ALTER USER </w:t>
+      </w:r>
+      <w:proofErr w:type="gramStart"/>
+      <w:r>
+        <w:rPr>
+          <w:sz w:val="40"/>
+          <w:szCs w:val="40"/>
+        </w:rPr>
+        <w:t>sys</w:t>
+      </w:r>
+      <w:proofErr w:type="gramEnd"/>
+      <w:r>
+        <w:rPr>
+          <w:sz w:val="40"/>
+          <w:szCs w:val="40"/>
+        </w:rPr>
+        <w:t xml:space="preserve"> IDENTIFIED BY </w:t>
+      </w:r>
+      <w:proofErr w:type="spellStart"/>
+      <w:r>
+        <w:rPr>
+          <w:sz w:val="40"/>
+          <w:szCs w:val="40"/>
+        </w:rPr>
+        <w:t>your_new_</w:t>
+      </w:r>
+      <w:proofErr w:type="gramStart"/>
+      <w:r>
+        <w:rPr>
+          <w:sz w:val="40"/>
+          <w:szCs w:val="40"/>
+        </w:rPr>
+        <w:t>password</w:t>
+      </w:r>
+      <w:proofErr w:type="spellEnd"/>
+      <w:r>
+        <w:rPr>
+          <w:sz w:val="40"/>
+          <w:szCs w:val="40"/>
+        </w:rPr>
+        <w:t>;</w:t>
+      </w:r>
+      <w:proofErr w:type="gramEnd"/>
+    </w:p>
+    <w:p>
+      <w:pPr>
+        <w:rPr>
+          <w:sz w:val="40"/>
+          <w:szCs w:val="40"/>
+        </w:rPr>
+      </w:pPr>
+      <w:r>
+        <w:rPr>
+          <w:sz w:val="40"/>
+          <w:szCs w:val="40"/>
+        </w:rPr>
+        <w:t xml:space="preserve">ALTER USER system IDENTIFIED BY </w:t>
+      </w:r>
+      <w:proofErr w:type="spellStart"/>
+      <w:r>
+        <w:rPr>
+          <w:sz w:val="40"/>
+          <w:szCs w:val="40"/>
+        </w:rPr>
+        <w:t>your_new_</w:t>
+      </w:r>
+      <w:proofErr w:type="gramStart"/>
+      <w:r>
+        <w:rPr>
+          <w:sz w:val="40"/>
+          <w:szCs w:val="40"/>
+        </w:rPr>
+        <w:t>password</w:t>
+      </w:r>
+      <w:proofErr w:type="spellEnd"/>
+      <w:r>
+        <w:rPr>
+          <w:sz w:val="40"/>
+          <w:szCs w:val="40"/>
+        </w:rPr>
+        <w:t>;</w:t>
+      </w:r>
+      <w:proofErr w:type="gramEnd"/>
+      <w:r>
+        <w:rPr>
+          <w:sz w:val="40"/>
+          <w:szCs w:val="40"/>
+        </w:rPr>
+        <w:t xml:space="preserve"> </w:t>
+      </w:r>
+    </w:p>
+    <w:p>
+      <w:pPr>
+        <w:rPr>
+          <w:sz w:val="40"/>
+          <w:szCs w:val="40"/>
+        </w:rPr>
+      </w:pPr>
+      <w:r>
+        <w:rPr>
+          <w:sz w:val="40"/>
+          <w:szCs w:val="40"/>
+        </w:rPr>
+        <w:t xml:space="preserve">When </w:t>
+      </w:r>
+      <w:proofErr w:type="gramStart"/>
+      <w:r>
+        <w:rPr>
+          <w:sz w:val="40"/>
+          <w:szCs w:val="40"/>
+        </w:rPr>
+        <w:t>create</w:t>
+      </w:r>
+      <w:proofErr w:type="gramEnd"/>
+      <w:r>
+        <w:rPr>
+          <w:sz w:val="40"/>
+          <w:szCs w:val="40"/>
+        </w:rPr>
+        <w:t xml:space="preserve"> </w:t>
+      </w:r>
+      <w:proofErr w:type="gramStart"/>
+      <w:r>
+        <w:rPr>
+          <w:sz w:val="40"/>
+          <w:szCs w:val="40"/>
+        </w:rPr>
+        <w:t>connection</w:t>
+      </w:r>
+      <w:proofErr w:type="gramEnd"/>
+      <w:r>
+        <w:rPr>
+          <w:sz w:val="40"/>
+          <w:szCs w:val="40"/>
+        </w:rPr>
+        <w:t xml:space="preserve"> by sys user, set Role = SYSDBA, not default</w:t>
+      </w:r>
     </w:p>
     <w:p>
       <w:pPr>
@@ -617,7 +1979,6 @@
           <w:sz w:val="40"/>
           <w:szCs w:val="40"/>
         </w:rPr>
-        <w:lastRenderedPageBreak/>
         <w:t>29. Option 3: Oracle Live SQL Limitations</w:t>
       </w:r>
     </w:p>
@@ -641,8 +2002,39 @@
           <w:sz w:val="40"/>
           <w:szCs w:val="40"/>
         </w:rPr>
-        <w:t>30, 31. SQL Statements used in this course</w:t>
-      </w:r>
+        <w:t>30. SQL Statements used in this course</w:t>
+      </w:r>
+    </w:p>
+    <w:p>
+      <w:pPr>
+        <w:rPr>
+          <w:sz w:val="40"/>
+          <w:szCs w:val="40"/>
+        </w:rPr>
+      </w:pPr>
+    </w:p>
+    <w:p>
+      <w:pPr>
+        <w:rPr>
+          <w:sz w:val="40"/>
+          <w:szCs w:val="40"/>
+        </w:rPr>
+      </w:pPr>
+      <w:r>
+        <w:rPr>
+          <w:sz w:val="40"/>
+          <w:szCs w:val="40"/>
+        </w:rPr>
+        <w:t>31. Use Docker</w:t>
+      </w:r>
+    </w:p>
+    <w:p>
+      <w:pPr>
+        <w:rPr>
+          <w:sz w:val="40"/>
+          <w:szCs w:val="40"/>
+        </w:rPr>
+      </w:pPr>
     </w:p>
     <w:p>
       <w:pPr>
@@ -1062,6 +2454,7 @@
   <w:style w:type="paragraph" w:default="1" w:styleId="Normal">
     <w:name w:val="Normal"/>
     <w:qFormat/>
+    <w:rsid w:val="0043337C"/>
   </w:style>
   <w:style w:type="paragraph" w:styleId="Heading1">
     <w:name w:val="heading 1"/>
@@ -1265,7 +2658,6 @@
   <w:style w:type="character" w:default="1" w:styleId="DefaultParagraphFont">
     <w:name w:val="Default Paragraph Font"/>
     <w:uiPriority w:val="1"/>
-    <w:semiHidden/>
     <w:unhideWhenUsed/>
   </w:style>
   <w:style w:type="table" w:default="1" w:styleId="TableNormal">

</xml_diff>